<commit_message>
get_station_info() test passed, get_switch_info() test passed
</commit_message>
<xml_diff>
--- a/test plan.docx
+++ b/test plan.docx
@@ -33,6 +33,15 @@
     <w:p/>
     <w:sdt>
       <w:sdtPr>
+        <w:rPr>
+          <w:rFonts w:asciiTheme="minorHAnsi" w:eastAsiaTheme="minorEastAsia" w:hAnsiTheme="minorHAnsi" w:cstheme="minorBidi"/>
+          <w:b w:val="0"/>
+          <w:bCs w:val="0"/>
+          <w:smallCaps w:val="0"/>
+          <w:color w:val="auto"/>
+          <w:sz w:val="22"/>
+          <w:szCs w:val="22"/>
+        </w:rPr>
         <w:id w:val="-205878568"/>
         <w:docPartObj>
           <w:docPartGallery w:val="Table of Contents"/>
@@ -41,12 +50,7 @@
       </w:sdtPr>
       <w:sdtEndPr>
         <w:rPr>
-          <w:rFonts w:asciiTheme="minorHAnsi" w:eastAsiaTheme="minorEastAsia" w:hAnsiTheme="minorHAnsi" w:cstheme="minorBidi"/>
-          <w:smallCaps w:val="0"/>
           <w:noProof/>
-          <w:color w:val="auto"/>
-          <w:sz w:val="22"/>
-          <w:szCs w:val="22"/>
         </w:rPr>
       </w:sdtEndPr>
       <w:sdtContent>
@@ -2321,6 +2325,7 @@
       </w:pPr>
       <w:bookmarkStart w:id="0" w:name="_Toc121764675"/>
       <w:r>
+        <w:lastRenderedPageBreak/>
         <w:t>Introduction</w:t>
       </w:r>
       <w:bookmarkEnd w:id="0"/>
@@ -2331,13 +2336,65 @@
       </w:pPr>
       <w:bookmarkStart w:id="1" w:name="_Toc121764676"/>
       <w:r>
-        <w:lastRenderedPageBreak/>
         <w:t>Purpose</w:t>
       </w:r>
       <w:bookmarkEnd w:id="1"/>
     </w:p>
     <w:p>
       <w:pPr>
+        <w:ind w:left="576"/>
+      </w:pPr>
+      <w:r>
+        <w:t xml:space="preserve">The purpose of this document is to provide a detailed test plan of the TrackModel module </w:t>
+      </w:r>
+      <w:r>
+        <w:t>of the Train System</w:t>
+      </w:r>
+      <w:r>
+        <w:t>. This document will:</w:t>
+      </w:r>
+    </w:p>
+    <w:p>
+      <w:pPr>
+        <w:pStyle w:val="ListParagraph"/>
+        <w:numPr>
+          <w:ilvl w:val="0"/>
+          <w:numId w:val="15"/>
+        </w:numPr>
+      </w:pPr>
+      <w:r>
+        <w:t>Define the tools to be used throughout the testing process.</w:t>
+      </w:r>
+    </w:p>
+    <w:p>
+      <w:pPr>
+        <w:pStyle w:val="ListParagraph"/>
+        <w:numPr>
+          <w:ilvl w:val="0"/>
+          <w:numId w:val="15"/>
+        </w:numPr>
+      </w:pPr>
+      <w:r>
+        <w:t>Communicate to the responsible parties the items to be tested, set the expectations pertaining to the tests and the testing schedules, and define the hardware and software</w:t>
+      </w:r>
+      <w:r>
+        <w:t xml:space="preserve"> requirements for performing tests.</w:t>
+      </w:r>
+    </w:p>
+    <w:p>
+      <w:pPr>
+        <w:pStyle w:val="ListParagraph"/>
+        <w:numPr>
+          <w:ilvl w:val="0"/>
+          <w:numId w:val="15"/>
+        </w:numPr>
+      </w:pPr>
+      <w:r>
+        <w:t>Define how the tests will be structured and conducted.</w:t>
+      </w:r>
+    </w:p>
+    <w:p>
+      <w:pPr>
         <w:pStyle w:val="Heading2"/>
       </w:pPr>
       <w:bookmarkStart w:id="2" w:name="_Toc121764677"/>
@@ -2348,6 +2405,26 @@
     </w:p>
     <w:p>
       <w:pPr>
+        <w:ind w:left="576"/>
+      </w:pPr>
+      <w:r>
+        <w:t xml:space="preserve">The </w:t>
+      </w:r>
+      <w:r>
+        <w:t>systems</w:t>
+      </w:r>
+      <w:r>
+        <w:t xml:space="preserve"> to be tested include the TrackModel module</w:t>
+      </w:r>
+      <w:r>
+        <w:t xml:space="preserve"> of the </w:t>
+      </w:r>
+      <w:r>
+        <w:t>Train System.</w:t>
+      </w:r>
+    </w:p>
+    <w:p>
+      <w:pPr>
         <w:pStyle w:val="Heading2"/>
       </w:pPr>
       <w:bookmarkStart w:id="3" w:name="_Toc121764678"/>
@@ -2398,6 +2475,29 @@
     </w:p>
     <w:p>
       <w:pPr>
+        <w:ind w:left="576"/>
+      </w:pPr>
+      <w:r>
+        <w:t xml:space="preserve">The Test Manager is responsible for facilitating the </w:t>
+      </w:r>
+      <w:r>
+        <w:t xml:space="preserve">testing project, creating a schedule for the Testers, and training </w:t>
+      </w:r>
+      <w:r>
+        <w:t>all</w:t>
+      </w:r>
+      <w:r>
+        <w:t xml:space="preserve"> the testers. Each tester should understand the </w:t>
+      </w:r>
+      <w:r>
+        <w:t xml:space="preserve">expectations of the tests and quality level. The Test Manager should communicate any risks to the </w:t>
+      </w:r>
+      <w:r>
+        <w:t>testers before testing begins.</w:t>
+      </w:r>
+    </w:p>
+    <w:p>
+      <w:pPr>
         <w:pStyle w:val="Heading2"/>
       </w:pPr>
       <w:bookmarkStart w:id="8" w:name="_Toc121764683"/>
@@ -2408,10 +2508,31 @@
     </w:p>
     <w:p>
       <w:pPr>
+        <w:ind w:left="576"/>
+      </w:pPr>
+      <w:r>
+        <w:t xml:space="preserve">Testing should start </w:t>
+      </w:r>
+      <w:r>
+        <w:t xml:space="preserve">4 weeks prior to the due date of the project. The first round of testing should be completed in 1 week, and testing should continue until the </w:t>
+      </w:r>
+      <w:r>
+        <w:t>end date of the project.</w:t>
+      </w:r>
+      <w:r>
+        <w:t xml:space="preserve"> The final testing should begin 1 week before the end date and completed by the day before the </w:t>
+      </w:r>
+      <w:r>
+        <w:t>project due date.</w:t>
+      </w:r>
+    </w:p>
+    <w:p>
+      <w:pPr>
         <w:pStyle w:val="Heading2"/>
       </w:pPr>
       <w:bookmarkStart w:id="9" w:name="_Toc121764684"/>
       <w:r>
+        <w:lastRenderedPageBreak/>
         <w:t>Control Procedures</w:t>
       </w:r>
       <w:bookmarkEnd w:id="9"/>
@@ -2428,11 +2549,34 @@
     </w:p>
     <w:p>
       <w:pPr>
-        <w:pStyle w:val="Heading3"/>
-      </w:pPr>
-      <w:bookmarkStart w:id="11" w:name="_Toc121764686"/>
-      <w:r>
-        <w:t>Change Request</w:t>
+        <w:ind w:left="720"/>
+      </w:pPr>
+      <w:r>
+        <w:t>If a test fails</w:t>
+      </w:r>
+      <w:r>
+        <w:t xml:space="preserve">, the tester will mark the test as Fail in the test procedure and </w:t>
+      </w:r>
+      <w:r>
+        <w:t xml:space="preserve">give a detailed description of the failure. The tester will also </w:t>
+      </w:r>
+      <w:r>
+        <w:t>create a bug report</w:t>
+      </w:r>
+      <w:r>
+        <w:t xml:space="preserve"> </w:t>
+      </w:r>
+      <w:r>
+        <w:t>in GitHub and include the specific test, a reference to the code that failed, and a detailed description of the failure.</w:t>
+      </w:r>
+    </w:p>
+    <w:p>
+      <w:pPr>
+        <w:pStyle w:val="Heading2"/>
+      </w:pPr>
+      <w:bookmarkStart w:id="11" w:name="_Toc121764687"/>
+      <w:r>
+        <w:t>Dependencies</w:t>
       </w:r>
       <w:bookmarkEnd w:id="11"/>
     </w:p>
@@ -2440,39 +2584,81 @@
       <w:pPr>
         <w:pStyle w:val="Heading2"/>
       </w:pPr>
-      <w:bookmarkStart w:id="12" w:name="_Toc121764687"/>
-      <w:r>
-        <w:t>Dependencies</w:t>
+      <w:bookmarkStart w:id="12" w:name="_Toc121764688"/>
+      <w:r>
+        <w:t>Risks and Assumptions</w:t>
       </w:r>
       <w:bookmarkEnd w:id="12"/>
     </w:p>
     <w:p>
       <w:pPr>
-        <w:pStyle w:val="Heading2"/>
-      </w:pPr>
-      <w:bookmarkStart w:id="13" w:name="_Toc121764688"/>
-      <w:r>
-        <w:t>Risks and Assumptions</w:t>
+        <w:ind w:left="576"/>
+      </w:pPr>
+      <w:r>
+        <w:t xml:space="preserve">If the first round of testing is not completed in the timeline specified above, </w:t>
+      </w:r>
+      <w:r>
+        <w:t xml:space="preserve">it could delay bug fixes and the dates of final testing. If this happens, </w:t>
+      </w:r>
+      <w:r>
+        <w:t xml:space="preserve">the schedule will be shifted accordingly to ensure the </w:t>
+      </w:r>
+      <w:r>
+        <w:t>project is completed by the end date.</w:t>
+      </w:r>
+    </w:p>
+    <w:p>
+      <w:pPr>
+        <w:ind w:left="576"/>
+      </w:pPr>
+      <w:r>
+        <w:t>If the testers do not have a basic understanding of the track model platform, testing may not be conducted properly and to the correct quality level.</w:t>
+      </w:r>
+    </w:p>
+    <w:p>
+      <w:pPr>
+        <w:pStyle w:val="Heading1"/>
+      </w:pPr>
+      <w:bookmarkStart w:id="13" w:name="_Toc121764689"/>
+      <w:r>
+        <w:t>Testing Strategy</w:t>
       </w:r>
       <w:bookmarkEnd w:id="13"/>
     </w:p>
     <w:p>
       <w:pPr>
-        <w:pStyle w:val="Heading1"/>
-      </w:pPr>
-      <w:bookmarkStart w:id="14" w:name="_Toc121764689"/>
-      <w:r>
-        <w:t>Testing Strategy</w:t>
+        <w:pStyle w:val="Heading2"/>
+      </w:pPr>
+      <w:bookmarkStart w:id="14" w:name="_Toc121764690"/>
+      <w:r>
+        <w:t>Unit Testing</w:t>
       </w:r>
       <w:bookmarkEnd w:id="14"/>
     </w:p>
     <w:p>
       <w:pPr>
+        <w:ind w:left="576"/>
+      </w:pPr>
+      <w:r>
+        <w:t xml:space="preserve">The testing strategy used for unit testing will be test driven development. If a new </w:t>
+      </w:r>
+      <w:r>
+        <w:t xml:space="preserve">class is created, unit tests for the specified class will be created before development of the class is started. The developer will then </w:t>
+      </w:r>
+      <w:r>
+        <w:t>get the program to pass each test before moving on the next</w:t>
+      </w:r>
+      <w:r>
+        <w:t xml:space="preserve">. </w:t>
+      </w:r>
+    </w:p>
+    <w:p>
+      <w:pPr>
         <w:pStyle w:val="Heading2"/>
       </w:pPr>
-      <w:bookmarkStart w:id="15" w:name="_Toc121764690"/>
-      <w:r>
-        <w:t>Unit Testing</w:t>
+      <w:bookmarkStart w:id="15" w:name="_Toc121764691"/>
+      <w:r>
+        <w:t>Component Testing</w:t>
       </w:r>
       <w:bookmarkEnd w:id="15"/>
     </w:p>
@@ -2480,9 +2666,9 @@
       <w:pPr>
         <w:pStyle w:val="Heading2"/>
       </w:pPr>
-      <w:bookmarkStart w:id="16" w:name="_Toc121764691"/>
-      <w:r>
-        <w:t>Component Testing</w:t>
+      <w:bookmarkStart w:id="16" w:name="_Toc121764692"/>
+      <w:r>
+        <w:t>Performance and Stress Testing</w:t>
       </w:r>
       <w:bookmarkEnd w:id="16"/>
     </w:p>
@@ -2490,9 +2676,9 @@
       <w:pPr>
         <w:pStyle w:val="Heading2"/>
       </w:pPr>
-      <w:bookmarkStart w:id="17" w:name="_Toc121764692"/>
-      <w:r>
-        <w:t>Performance and Stress Testing</w:t>
+      <w:bookmarkStart w:id="17" w:name="_Toc121764693"/>
+      <w:r>
+        <w:t>Automated Regression Testing</w:t>
       </w:r>
       <w:bookmarkEnd w:id="17"/>
     </w:p>
@@ -2500,20 +2686,19 @@
       <w:pPr>
         <w:pStyle w:val="Heading2"/>
       </w:pPr>
-      <w:bookmarkStart w:id="18" w:name="_Toc121764693"/>
-      <w:r>
-        <w:lastRenderedPageBreak/>
-        <w:t>Automated Regression Testing</w:t>
+      <w:bookmarkStart w:id="18" w:name="_Toc121764695"/>
+      <w:r>
+        <w:t>User Acceptance Testing</w:t>
       </w:r>
       <w:bookmarkEnd w:id="18"/>
     </w:p>
     <w:p>
       <w:pPr>
-        <w:pStyle w:val="Heading2"/>
-      </w:pPr>
-      <w:bookmarkStart w:id="19" w:name="_Toc121764694"/>
-      <w:r>
-        <w:t>Beta Testing</w:t>
+        <w:pStyle w:val="Heading1"/>
+      </w:pPr>
+      <w:bookmarkStart w:id="19" w:name="_Toc121764696"/>
+      <w:r>
+        <w:t>Environment Requirements</w:t>
       </w:r>
       <w:bookmarkEnd w:id="19"/>
     </w:p>
@@ -2521,85 +2706,83 @@
       <w:pPr>
         <w:pStyle w:val="Heading2"/>
       </w:pPr>
-      <w:bookmarkStart w:id="20" w:name="_Toc121764695"/>
-      <w:r>
-        <w:t>User Acceptance Testing</w:t>
+      <w:bookmarkStart w:id="20" w:name="_Toc121764697"/>
+      <w:r>
+        <w:t>Hardware Requirements</w:t>
       </w:r>
       <w:bookmarkEnd w:id="20"/>
     </w:p>
     <w:p>
       <w:pPr>
-        <w:pStyle w:val="Heading1"/>
-      </w:pPr>
-      <w:bookmarkStart w:id="21" w:name="_Toc121764696"/>
-      <w:r>
-        <w:t>Environment Requirements</w:t>
+        <w:ind w:left="576"/>
+      </w:pPr>
+      <w:r>
+        <w:t xml:space="preserve">The hardware required for this </w:t>
+      </w:r>
+      <w:r>
+        <w:t>product is a machine running Windows 10 or above.</w:t>
+      </w:r>
+    </w:p>
+    <w:p>
+      <w:pPr>
+        <w:pStyle w:val="Heading2"/>
+      </w:pPr>
+      <w:bookmarkStart w:id="21" w:name="_Toc121764698"/>
+      <w:r>
+        <w:lastRenderedPageBreak/>
+        <w:t>Software Requirements</w:t>
       </w:r>
       <w:bookmarkEnd w:id="21"/>
     </w:p>
     <w:p>
       <w:pPr>
+        <w:ind w:left="576"/>
+      </w:pPr>
+      <w:r>
+        <w:t>The software requirements for this product include:</w:t>
+      </w:r>
+    </w:p>
+    <w:p>
+      <w:pPr>
+        <w:pStyle w:val="ListParagraph"/>
+        <w:numPr>
+          <w:ilvl w:val="0"/>
+          <w:numId w:val="14"/>
+        </w:numPr>
+      </w:pPr>
+    </w:p>
+    <w:p>
+      <w:pPr>
         <w:pStyle w:val="Heading2"/>
       </w:pPr>
-      <w:bookmarkStart w:id="22" w:name="_Toc121764697"/>
-      <w:r>
-        <w:t>Hardware Requirements</w:t>
+      <w:bookmarkStart w:id="22" w:name="_Toc121764699"/>
+      <w:r>
+        <w:t>Tools Required</w:t>
       </w:r>
       <w:bookmarkEnd w:id="22"/>
     </w:p>
     <w:p>
       <w:pPr>
-        <w:ind w:left="576"/>
-      </w:pPr>
-      <w:r>
-        <w:t xml:space="preserve">The hardware required for this </w:t>
-      </w:r>
-      <w:r>
-        <w:t>product is a machine running Windows 10 or above.</w:t>
-      </w:r>
-    </w:p>
-    <w:p>
-      <w:pPr>
-        <w:pStyle w:val="Heading2"/>
-      </w:pPr>
-      <w:bookmarkStart w:id="23" w:name="_Toc121764698"/>
-      <w:r>
-        <w:t>Software Requirements</w:t>
+        <w:pStyle w:val="Heading1"/>
+      </w:pPr>
+      <w:bookmarkStart w:id="23" w:name="_Toc121764700"/>
+      <w:r>
+        <w:t>Features Not to be Tested</w:t>
       </w:r>
       <w:bookmarkEnd w:id="23"/>
     </w:p>
+    <w:p/>
     <w:p>
       <w:pPr>
-        <w:pStyle w:val="Heading2"/>
-      </w:pPr>
-      <w:bookmarkStart w:id="24" w:name="_Toc121764699"/>
-      <w:r>
-        <w:t>Tools Required</w:t>
+        <w:pStyle w:val="Heading1"/>
+      </w:pPr>
+      <w:bookmarkStart w:id="24" w:name="_Toc121764701"/>
+      <w:r>
+        <w:t>Test Procedure</w:t>
       </w:r>
       <w:bookmarkEnd w:id="24"/>
     </w:p>
     <w:p>
-      <w:pPr>
-        <w:pStyle w:val="Heading1"/>
-      </w:pPr>
-      <w:bookmarkStart w:id="25" w:name="_Toc121764700"/>
-      <w:r>
-        <w:t>Features Not to be Tested</w:t>
-      </w:r>
-      <w:bookmarkEnd w:id="25"/>
-    </w:p>
-    <w:p/>
-    <w:p>
-      <w:pPr>
-        <w:pStyle w:val="Heading1"/>
-      </w:pPr>
-      <w:bookmarkStart w:id="26" w:name="_Toc121764701"/>
-      <w:r>
-        <w:t>Test Procedure</w:t>
-      </w:r>
-      <w:bookmarkEnd w:id="26"/>
-    </w:p>
-    <w:p>
       <w:r>
         <w:t xml:space="preserve">The table below lists </w:t>
       </w:r>
@@ -2610,15 +2793,7 @@
         <w:t xml:space="preserve"> the </w:t>
       </w:r>
       <w:r>
-        <w:t xml:space="preserve">cases tested for this product. In the Date Tested column, </w:t>
-      </w:r>
-      <w:proofErr w:type="gramStart"/>
-      <w:r>
-        <w:t>all of</w:t>
-      </w:r>
-      <w:proofErr w:type="gramEnd"/>
-      <w:r>
-        <w:t xml:space="preserve"> the provided dates are </w:t>
+        <w:t xml:space="preserve">cases tested for this product. In the Date Tested column, all of the provided dates are </w:t>
       </w:r>
       <w:r>
         <w:t>in the year 2022.</w:t>
@@ -2732,6 +2907,119 @@
     </w:lvl>
   </w:abstractNum>
   <w:abstractNum w:abstractNumId="1" w15:restartNumberingAfterBreak="0">
+    <w:nsid w:val="1E764CF5"/>
+    <w:multiLevelType w:val="hybridMultilevel"/>
+    <w:tmpl w:val="234437BA"/>
+    <w:lvl w:ilvl="0" w:tplc="04090001">
+      <w:start w:val="1"/>
+      <w:numFmt w:val="bullet"/>
+      <w:lvlText w:val=""/>
+      <w:lvlJc w:val="left"/>
+      <w:pPr>
+        <w:ind w:left="1296" w:hanging="360"/>
+      </w:pPr>
+      <w:rPr>
+        <w:rFonts w:ascii="Symbol" w:hAnsi="Symbol" w:hint="default"/>
+      </w:rPr>
+    </w:lvl>
+    <w:lvl w:ilvl="1" w:tplc="04090003" w:tentative="1">
+      <w:start w:val="1"/>
+      <w:numFmt w:val="bullet"/>
+      <w:lvlText w:val="o"/>
+      <w:lvlJc w:val="left"/>
+      <w:pPr>
+        <w:ind w:left="2016" w:hanging="360"/>
+      </w:pPr>
+      <w:rPr>
+        <w:rFonts w:ascii="Courier New" w:hAnsi="Courier New" w:cs="Courier New" w:hint="default"/>
+      </w:rPr>
+    </w:lvl>
+    <w:lvl w:ilvl="2" w:tplc="04090005" w:tentative="1">
+      <w:start w:val="1"/>
+      <w:numFmt w:val="bullet"/>
+      <w:lvlText w:val=""/>
+      <w:lvlJc w:val="left"/>
+      <w:pPr>
+        <w:ind w:left="2736" w:hanging="360"/>
+      </w:pPr>
+      <w:rPr>
+        <w:rFonts w:ascii="Wingdings" w:hAnsi="Wingdings" w:hint="default"/>
+      </w:rPr>
+    </w:lvl>
+    <w:lvl w:ilvl="3" w:tplc="04090001" w:tentative="1">
+      <w:start w:val="1"/>
+      <w:numFmt w:val="bullet"/>
+      <w:lvlText w:val=""/>
+      <w:lvlJc w:val="left"/>
+      <w:pPr>
+        <w:ind w:left="3456" w:hanging="360"/>
+      </w:pPr>
+      <w:rPr>
+        <w:rFonts w:ascii="Symbol" w:hAnsi="Symbol" w:hint="default"/>
+      </w:rPr>
+    </w:lvl>
+    <w:lvl w:ilvl="4" w:tplc="04090003" w:tentative="1">
+      <w:start w:val="1"/>
+      <w:numFmt w:val="bullet"/>
+      <w:lvlText w:val="o"/>
+      <w:lvlJc w:val="left"/>
+      <w:pPr>
+        <w:ind w:left="4176" w:hanging="360"/>
+      </w:pPr>
+      <w:rPr>
+        <w:rFonts w:ascii="Courier New" w:hAnsi="Courier New" w:cs="Courier New" w:hint="default"/>
+      </w:rPr>
+    </w:lvl>
+    <w:lvl w:ilvl="5" w:tplc="04090005" w:tentative="1">
+      <w:start w:val="1"/>
+      <w:numFmt w:val="bullet"/>
+      <w:lvlText w:val=""/>
+      <w:lvlJc w:val="left"/>
+      <w:pPr>
+        <w:ind w:left="4896" w:hanging="360"/>
+      </w:pPr>
+      <w:rPr>
+        <w:rFonts w:ascii="Wingdings" w:hAnsi="Wingdings" w:hint="default"/>
+      </w:rPr>
+    </w:lvl>
+    <w:lvl w:ilvl="6" w:tplc="04090001" w:tentative="1">
+      <w:start w:val="1"/>
+      <w:numFmt w:val="bullet"/>
+      <w:lvlText w:val=""/>
+      <w:lvlJc w:val="left"/>
+      <w:pPr>
+        <w:ind w:left="5616" w:hanging="360"/>
+      </w:pPr>
+      <w:rPr>
+        <w:rFonts w:ascii="Symbol" w:hAnsi="Symbol" w:hint="default"/>
+      </w:rPr>
+    </w:lvl>
+    <w:lvl w:ilvl="7" w:tplc="04090003" w:tentative="1">
+      <w:start w:val="1"/>
+      <w:numFmt w:val="bullet"/>
+      <w:lvlText w:val="o"/>
+      <w:lvlJc w:val="left"/>
+      <w:pPr>
+        <w:ind w:left="6336" w:hanging="360"/>
+      </w:pPr>
+      <w:rPr>
+        <w:rFonts w:ascii="Courier New" w:hAnsi="Courier New" w:cs="Courier New" w:hint="default"/>
+      </w:rPr>
+    </w:lvl>
+    <w:lvl w:ilvl="8" w:tplc="04090005" w:tentative="1">
+      <w:start w:val="1"/>
+      <w:numFmt w:val="bullet"/>
+      <w:lvlText w:val=""/>
+      <w:lvlJc w:val="left"/>
+      <w:pPr>
+        <w:ind w:left="7056" w:hanging="360"/>
+      </w:pPr>
+      <w:rPr>
+        <w:rFonts w:ascii="Wingdings" w:hAnsi="Wingdings" w:hint="default"/>
+      </w:rPr>
+    </w:lvl>
+  </w:abstractNum>
+  <w:abstractNum w:abstractNumId="2" w15:restartNumberingAfterBreak="0">
     <w:nsid w:val="3CB81EAE"/>
     <w:multiLevelType w:val="hybridMultilevel"/>
     <w:tmpl w:val="E4448992"/>
@@ -2820,7 +3108,7 @@
       </w:pPr>
     </w:lvl>
   </w:abstractNum>
-  <w:abstractNum w:abstractNumId="2" w15:restartNumberingAfterBreak="0">
+  <w:abstractNum w:abstractNumId="3" w15:restartNumberingAfterBreak="0">
     <w:nsid w:val="4A9150B7"/>
     <w:multiLevelType w:val="hybridMultilevel"/>
     <w:tmpl w:val="0EECEA24"/>
@@ -2909,7 +3197,7 @@
       </w:pPr>
     </w:lvl>
   </w:abstractNum>
-  <w:abstractNum w:abstractNumId="3" w15:restartNumberingAfterBreak="0">
+  <w:abstractNum w:abstractNumId="4" w15:restartNumberingAfterBreak="0">
     <w:nsid w:val="770A0748"/>
     <w:multiLevelType w:val="hybridMultilevel"/>
     <w:tmpl w:val="04A0E890"/>
@@ -2995,6 +3283,95 @@
       <w:lvlJc w:val="right"/>
       <w:pPr>
         <w:ind w:left="6480" w:hanging="180"/>
+      </w:pPr>
+    </w:lvl>
+  </w:abstractNum>
+  <w:abstractNum w:abstractNumId="5" w15:restartNumberingAfterBreak="0">
+    <w:nsid w:val="7F0F2C7F"/>
+    <w:multiLevelType w:val="hybridMultilevel"/>
+    <w:tmpl w:val="C0E6E3C4"/>
+    <w:lvl w:ilvl="0" w:tplc="69488F30">
+      <w:start w:val="1"/>
+      <w:numFmt w:val="decimal"/>
+      <w:lvlText w:val="%1."/>
+      <w:lvlJc w:val="left"/>
+      <w:pPr>
+        <w:ind w:left="1440" w:hanging="360"/>
+      </w:pPr>
+      <w:rPr>
+        <w:rFonts w:hint="default"/>
+      </w:rPr>
+    </w:lvl>
+    <w:lvl w:ilvl="1" w:tplc="04090019" w:tentative="1">
+      <w:start w:val="1"/>
+      <w:numFmt w:val="lowerLetter"/>
+      <w:lvlText w:val="%2."/>
+      <w:lvlJc w:val="left"/>
+      <w:pPr>
+        <w:ind w:left="2160" w:hanging="360"/>
+      </w:pPr>
+    </w:lvl>
+    <w:lvl w:ilvl="2" w:tplc="0409001B" w:tentative="1">
+      <w:start w:val="1"/>
+      <w:numFmt w:val="lowerRoman"/>
+      <w:lvlText w:val="%3."/>
+      <w:lvlJc w:val="right"/>
+      <w:pPr>
+        <w:ind w:left="2880" w:hanging="180"/>
+      </w:pPr>
+    </w:lvl>
+    <w:lvl w:ilvl="3" w:tplc="0409000F" w:tentative="1">
+      <w:start w:val="1"/>
+      <w:numFmt w:val="decimal"/>
+      <w:lvlText w:val="%4."/>
+      <w:lvlJc w:val="left"/>
+      <w:pPr>
+        <w:ind w:left="3600" w:hanging="360"/>
+      </w:pPr>
+    </w:lvl>
+    <w:lvl w:ilvl="4" w:tplc="04090019" w:tentative="1">
+      <w:start w:val="1"/>
+      <w:numFmt w:val="lowerLetter"/>
+      <w:lvlText w:val="%5."/>
+      <w:lvlJc w:val="left"/>
+      <w:pPr>
+        <w:ind w:left="4320" w:hanging="360"/>
+      </w:pPr>
+    </w:lvl>
+    <w:lvl w:ilvl="5" w:tplc="0409001B" w:tentative="1">
+      <w:start w:val="1"/>
+      <w:numFmt w:val="lowerRoman"/>
+      <w:lvlText w:val="%6."/>
+      <w:lvlJc w:val="right"/>
+      <w:pPr>
+        <w:ind w:left="5040" w:hanging="180"/>
+      </w:pPr>
+    </w:lvl>
+    <w:lvl w:ilvl="6" w:tplc="0409000F" w:tentative="1">
+      <w:start w:val="1"/>
+      <w:numFmt w:val="decimal"/>
+      <w:lvlText w:val="%7."/>
+      <w:lvlJc w:val="left"/>
+      <w:pPr>
+        <w:ind w:left="5760" w:hanging="360"/>
+      </w:pPr>
+    </w:lvl>
+    <w:lvl w:ilvl="7" w:tplc="04090019" w:tentative="1">
+      <w:start w:val="1"/>
+      <w:numFmt w:val="lowerLetter"/>
+      <w:lvlText w:val="%8."/>
+      <w:lvlJc w:val="left"/>
+      <w:pPr>
+        <w:ind w:left="6480" w:hanging="360"/>
+      </w:pPr>
+    </w:lvl>
+    <w:lvl w:ilvl="8" w:tplc="0409001B" w:tentative="1">
+      <w:start w:val="1"/>
+      <w:numFmt w:val="lowerRoman"/>
+      <w:lvlText w:val="%9."/>
+      <w:lvlJc w:val="right"/>
+      <w:pPr>
+        <w:ind w:left="7200" w:hanging="180"/>
       </w:pPr>
     </w:lvl>
   </w:abstractNum>
@@ -3029,13 +3406,19 @@
     <w:abstractNumId w:val="0"/>
   </w:num>
   <w:num w:numId="11" w16cid:durableId="1599753350">
+    <w:abstractNumId w:val="2"/>
+  </w:num>
+  <w:num w:numId="12" w16cid:durableId="1202285925">
+    <w:abstractNumId w:val="4"/>
+  </w:num>
+  <w:num w:numId="13" w16cid:durableId="530726552">
+    <w:abstractNumId w:val="3"/>
+  </w:num>
+  <w:num w:numId="14" w16cid:durableId="925772412">
     <w:abstractNumId w:val="1"/>
   </w:num>
-  <w:num w:numId="12" w16cid:durableId="1202285925">
-    <w:abstractNumId w:val="3"/>
-  </w:num>
-  <w:num w:numId="13" w16cid:durableId="530726552">
-    <w:abstractNumId w:val="2"/>
+  <w:num w:numId="15" w16cid:durableId="477264908">
+    <w:abstractNumId w:val="5"/>
   </w:num>
 </w:numbering>
 </file>
@@ -3692,6 +4075,7 @@
   <w:style w:type="character" w:default="1" w:styleId="DefaultParagraphFont">
     <w:name w:val="Default Paragraph Font"/>
     <w:uiPriority w:val="1"/>
+    <w:semiHidden/>
     <w:unhideWhenUsed/>
   </w:style>
   <w:style w:type="table" w:default="1" w:styleId="TableNormal">

</xml_diff>